<commit_message>
se adiciona la actividad de la clase 19
</commit_message>
<xml_diff>
--- a/Clase_19/Consigna-clase-19.docx
+++ b/Clase_19/Consigna-clase-19.docx
@@ -34,13 +34,8 @@
       </w:r>
     </w:p>
     <w:p>
-      <w:proofErr w:type="gramStart"/>
-      <w:r>
-        <w:t>IP :</w:t>
-      </w:r>
-      <w:proofErr w:type="gramEnd"/>
-      <w:r>
-        <w:t xml:space="preserve"> </w:t>
+      <w:r>
+        <w:t xml:space="preserve">IP : </w:t>
       </w:r>
       <w:r>
         <w:t>181.58.38.84</w:t>
@@ -50,13 +45,8 @@
       </w:r>
     </w:p>
     <w:p>
-      <w:proofErr w:type="gramStart"/>
-      <w:r>
-        <w:t>Mascara :</w:t>
-      </w:r>
-      <w:proofErr w:type="gramEnd"/>
-      <w:r>
-        <w:t xml:space="preserve"> </w:t>
+      <w:r>
+        <w:t xml:space="preserve">Mascara : </w:t>
       </w:r>
       <w:r>
         <w:t>255.255.255.0</w:t>
@@ -75,13 +65,8 @@
       </w:r>
     </w:p>
     <w:p>
-      <w:proofErr w:type="gramStart"/>
-      <w:r>
-        <w:t>IP :</w:t>
-      </w:r>
-      <w:proofErr w:type="gramEnd"/>
-      <w:r>
-        <w:t xml:space="preserve"> </w:t>
+      <w:r>
+        <w:t xml:space="preserve">IP : </w:t>
       </w:r>
       <w:r>
         <w:t>192.168.20.23</w:t>
@@ -91,16 +76,17 @@
       </w:r>
     </w:p>
     <w:p>
-      <w:proofErr w:type="gramStart"/>
-      <w:r>
-        <w:t>Mascara :</w:t>
-      </w:r>
-      <w:proofErr w:type="gramEnd"/>
-      <w:r>
-        <w:t xml:space="preserve"> </w:t>
-      </w:r>
-      <w:r>
-        <w:t>255.255.255.0</w:t>
+      <w:r>
+        <w:t xml:space="preserve">Mascara : </w:t>
+      </w:r>
+      <w:r>
+        <w:t>255.255.</w:t>
+      </w:r>
+      <w:r>
+        <w:t>0</w:t>
+      </w:r>
+      <w:r>
+        <w:t>.0</w:t>
       </w:r>
     </w:p>
     <w:p>
@@ -122,6 +108,9 @@
     </w:p>
     <w:p>
       <w:r>
+        <w:rPr>
+          <w:noProof/>
+        </w:rPr>
         <w:drawing>
           <wp:inline distT="0" distB="0" distL="0" distR="0" wp14:anchorId="2C796AD4" wp14:editId="615EC8DF">
             <wp:extent cx="5612130" cy="502285"/>
@@ -161,6 +150,9 @@
     </w:p>
     <w:p>
       <w:r>
+        <w:rPr>
+          <w:noProof/>
+        </w:rPr>
         <w:drawing>
           <wp:inline distT="0" distB="0" distL="0" distR="0" wp14:anchorId="3D292FB9" wp14:editId="72555598">
             <wp:extent cx="5612130" cy="2293620"/>

</xml_diff>